<commit_message>
Modification du cahier de recette : ajour screen, correction fautes
</commit_message>
<xml_diff>
--- a/workspace/projet_msn/src/doc/FTI_ProjetReseau_FARDILHA_PILLIE_COFFINET_GAUTHIER.docx
+++ b/workspace/projet_msn/src/doc/FTI_ProjetReseau_FARDILHA_PILLIE_COFFINET_GAUTHIER.docx
@@ -10,6 +10,8 @@
           <w:szCs w:val="24"/>
         </w:rPr>
       </w:pPr>
+      <w:bookmarkStart w:id="0" w:name="_GoBack"/>
+      <w:bookmarkEnd w:id="0"/>
     </w:p>
     <w:p>
       <w:pPr>
@@ -487,6 +489,14 @@
                 <w:szCs w:val="17"/>
               </w:rPr>
             </w:pPr>
+            <w:r>
+              <w:rPr>
+                <w:rFonts w:cs="Arial"/>
+                <w:sz w:val="17"/>
+                <w:szCs w:val="17"/>
+              </w:rPr>
+              <w:t>06/12/2013</w:t>
+            </w:r>
           </w:p>
         </w:tc>
       </w:tr>
@@ -749,7 +759,13 @@
         <w:t>AUTHIER</w:t>
       </w:r>
       <w:r>
-        <w:t>, Raphaël PILLIE &amp; Mickaël FARDILHA</w:t>
+        <w:t xml:space="preserve">, Raphaël PILLIE </w:t>
+      </w:r>
+      <w:r>
+        <w:t>et</w:t>
+      </w:r>
+      <w:r>
+        <w:t xml:space="preserve"> Mickaël FARDILHA</w:t>
       </w:r>
     </w:p>
     <w:p>
@@ -1072,8 +1088,6 @@
       </w:r>
     </w:p>
     <w:p/>
-    <w:bookmarkStart w:id="0" w:name="_GoBack"/>
-    <w:bookmarkEnd w:id="0"/>
     <w:p>
       <w:pPr>
         <w:pStyle w:val="TM1"/>
@@ -1096,7 +1110,7 @@
       <w:r>
         <w:fldChar w:fldCharType="separate"/>
       </w:r>
-      <w:hyperlink w:anchor="_Toc374023602" w:history="1">
+      <w:hyperlink w:anchor="_Toc374109214" w:history="1">
         <w:r>
           <w:rPr>
             <w:rStyle w:val="Lienhypertexte"/>
@@ -1123,7 +1137,7 @@
             <w:noProof/>
             <w:webHidden/>
           </w:rPr>
-          <w:instrText xml:space="preserve"> PAGEREF _Toc374023602 \h </w:instrText>
+          <w:instrText xml:space="preserve"> PAGEREF _Toc374109214 \h </w:instrText>
         </w:r>
         <w:r>
           <w:rPr>
@@ -1167,7 +1181,7 @@
           <w:szCs w:val="22"/>
         </w:rPr>
       </w:pPr>
-      <w:hyperlink w:anchor="_Toc374023603" w:history="1">
+      <w:hyperlink w:anchor="_Toc374109215" w:history="1">
         <w:r>
           <w:rPr>
             <w:rStyle w:val="Lienhypertexte"/>
@@ -1194,7 +1208,7 @@
             <w:noProof/>
             <w:webHidden/>
           </w:rPr>
-          <w:instrText xml:space="preserve"> PAGEREF _Toc374023603 \h </w:instrText>
+          <w:instrText xml:space="preserve"> PAGEREF _Toc374109215 \h </w:instrText>
         </w:r>
         <w:r>
           <w:rPr>
@@ -1238,7 +1252,7 @@
           <w:szCs w:val="22"/>
         </w:rPr>
       </w:pPr>
-      <w:hyperlink w:anchor="_Toc374023604" w:history="1">
+      <w:hyperlink w:anchor="_Toc374109216" w:history="1">
         <w:r>
           <w:rPr>
             <w:rStyle w:val="Lienhypertexte"/>
@@ -1265,7 +1279,7 @@
             <w:noProof/>
             <w:webHidden/>
           </w:rPr>
-          <w:instrText xml:space="preserve"> PAGEREF _Toc374023604 \h </w:instrText>
+          <w:instrText xml:space="preserve"> PAGEREF _Toc374109216 \h </w:instrText>
         </w:r>
         <w:r>
           <w:rPr>
@@ -1285,7 +1299,7 @@
             <w:noProof/>
             <w:webHidden/>
           </w:rPr>
-          <w:t>5</w:t>
+          <w:t>6</w:t>
         </w:r>
         <w:r>
           <w:rPr>
@@ -1309,7 +1323,7 @@
           <w:szCs w:val="22"/>
         </w:rPr>
       </w:pPr>
-      <w:hyperlink w:anchor="_Toc374023605" w:history="1">
+      <w:hyperlink w:anchor="_Toc374109217" w:history="1">
         <w:r>
           <w:rPr>
             <w:rStyle w:val="Lienhypertexte"/>
@@ -1336,7 +1350,7 @@
             <w:noProof/>
             <w:webHidden/>
           </w:rPr>
-          <w:instrText xml:space="preserve"> PAGEREF _Toc374023605 \h </w:instrText>
+          <w:instrText xml:space="preserve"> PAGEREF _Toc374109217 \h </w:instrText>
         </w:r>
         <w:r>
           <w:rPr>
@@ -1356,7 +1370,7 @@
             <w:noProof/>
             <w:webHidden/>
           </w:rPr>
-          <w:t>7</w:t>
+          <w:t>9</w:t>
         </w:r>
         <w:r>
           <w:rPr>
@@ -1424,8 +1438,8 @@
           <w:u w:val="single"/>
         </w:rPr>
       </w:pPr>
-      <w:bookmarkStart w:id="1" w:name="_Toc341174446"/>
-      <w:bookmarkStart w:id="2" w:name="_Toc374023602"/>
+      <w:bookmarkStart w:id="1" w:name="_Toc374109214"/>
+      <w:bookmarkStart w:id="2" w:name="_Toc341174446"/>
       <w:r>
         <w:rPr>
           <w:bCs w:val="0"/>
@@ -1435,9 +1449,9 @@
         <w:lastRenderedPageBreak/>
         <w:t>Prérequis : accès à l’application</w:t>
       </w:r>
-      <w:bookmarkEnd w:id="2"/>
+      <w:bookmarkEnd w:id="1"/>
     </w:p>
-    <w:bookmarkEnd w:id="1"/>
+    <w:bookmarkEnd w:id="2"/>
     <w:p/>
     <w:tbl>
       <w:tblPr>
@@ -1988,7 +2002,7 @@
           <w:u w:val="single"/>
         </w:rPr>
       </w:pPr>
-      <w:bookmarkStart w:id="3" w:name="_Toc374023603"/>
+      <w:bookmarkStart w:id="3" w:name="_Toc374109215"/>
       <w:r>
         <w:rPr>
           <w:bCs w:val="0"/>
@@ -2588,7 +2602,7 @@
           </w:p>
           <w:p>
             <w:pPr>
-              <w:jc w:val="left"/>
+              <w:jc w:val="center"/>
               <w:rPr>
                 <w:rFonts w:cs="Arial"/>
                 <w:iCs/>
@@ -2596,119 +2610,49 @@
             </w:pPr>
             <w:r>
               <w:rPr>
-                <w:rFonts w:cs="Arial"/>
-                <w:iCs/>
-              </w:rPr>
-              <w:t xml:space="preserve">TODO </w:t>
-            </w:r>
-            <w:proofErr w:type="spellStart"/>
-            <w:r>
-              <w:rPr>
-                <w:rFonts w:cs="Arial"/>
-                <w:iCs/>
-              </w:rPr>
-              <w:t>screen</w:t>
-            </w:r>
-            <w:proofErr w:type="spellEnd"/>
-            <w:r>
-              <w:rPr>
-                <w:rFonts w:cs="Arial"/>
-                <w:iCs/>
-              </w:rPr>
-              <w:t xml:space="preserve"> message d’erreur </w:t>
-            </w:r>
-          </w:p>
-        </w:tc>
-        <w:tc>
-          <w:tcPr>
-            <w:tcW w:w="511" w:type="dxa"/>
-            <w:vAlign w:val="center"/>
-          </w:tcPr>
-          <w:p>
-            <w:pPr>
-              <w:spacing w:before="40"/>
-              <w:jc w:val="center"/>
-            </w:pPr>
-          </w:p>
-        </w:tc>
-        <w:tc>
-          <w:tcPr>
-            <w:tcW w:w="567" w:type="dxa"/>
-            <w:vAlign w:val="center"/>
-          </w:tcPr>
-          <w:p>
-            <w:pPr>
-              <w:spacing w:before="40"/>
-              <w:jc w:val="center"/>
-            </w:pPr>
-          </w:p>
-        </w:tc>
-      </w:tr>
-      <w:tr>
-        <w:trPr>
-          <w:trHeight w:val="268"/>
-        </w:trPr>
-        <w:tc>
-          <w:tcPr>
-            <w:tcW w:w="600" w:type="dxa"/>
-            <w:vAlign w:val="center"/>
-          </w:tcPr>
-          <w:p>
-            <w:pPr>
-              <w:spacing w:before="40"/>
-              <w:ind w:left="57" w:right="57"/>
-            </w:pPr>
-            <w:r>
-              <w:t>3</w:t>
-            </w:r>
-          </w:p>
-        </w:tc>
-        <w:tc>
-          <w:tcPr>
-            <w:tcW w:w="8125" w:type="dxa"/>
-            <w:vAlign w:val="center"/>
-          </w:tcPr>
-          <w:p>
-            <w:pPr>
-              <w:jc w:val="left"/>
-              <w:rPr>
-                <w:rFonts w:cs="Arial"/>
-                <w:iCs/>
-              </w:rPr>
-            </w:pPr>
-            <w:r>
-              <w:rPr>
-                <w:rFonts w:cs="Arial"/>
-                <w:iCs/>
-              </w:rPr>
-              <w:t>Cliquer sur l’onglet « Configuration » et renseigner les paramètres du server :</w:t>
+                <w:noProof/>
+              </w:rPr>
+              <w:lastRenderedPageBreak/>
+              <w:drawing>
+                <wp:inline distT="0" distB="0" distL="0" distR="0" wp14:anchorId="498FD5A3" wp14:editId="5C0B4180">
+                  <wp:extent cx="3686175" cy="3171825"/>
+                  <wp:effectExtent l="0" t="0" r="9525" b="9525"/>
+                  <wp:docPr id="8" name="Image 8"/>
+                  <wp:cNvGraphicFramePr>
+                    <a:graphicFrameLocks xmlns:a="http://schemas.openxmlformats.org/drawingml/2006/main" noChangeAspect="1"/>
+                  </wp:cNvGraphicFramePr>
+                  <a:graphic xmlns:a="http://schemas.openxmlformats.org/drawingml/2006/main">
+                    <a:graphicData uri="http://schemas.openxmlformats.org/drawingml/2006/picture">
+                      <pic:pic xmlns:pic="http://schemas.openxmlformats.org/drawingml/2006/picture">
+                        <pic:nvPicPr>
+                          <pic:cNvPr id="0" name=""/>
+                          <pic:cNvPicPr/>
+                        </pic:nvPicPr>
+                        <pic:blipFill>
+                          <a:blip r:embed="rId14"/>
+                          <a:stretch>
+                            <a:fillRect/>
+                          </a:stretch>
+                        </pic:blipFill>
+                        <pic:spPr>
+                          <a:xfrm>
+                            <a:off x="0" y="0"/>
+                            <a:ext cx="3686175" cy="3171825"/>
+                          </a:xfrm>
+                          <a:prstGeom prst="rect">
+                            <a:avLst/>
+                          </a:prstGeom>
+                        </pic:spPr>
+                      </pic:pic>
+                    </a:graphicData>
+                  </a:graphic>
+                </wp:inline>
+              </w:drawing>
             </w:r>
           </w:p>
           <w:p>
             <w:pPr>
               <w:jc w:val="left"/>
-              <w:rPr>
-                <w:rFonts w:cs="Arial"/>
-                <w:iCs/>
-              </w:rPr>
-            </w:pPr>
-          </w:p>
-          <w:p>
-            <w:pPr>
-              <w:jc w:val="center"/>
-            </w:pPr>
-            <w:r>
-              <w:object w:dxaOrig="3195" w:dyaOrig="4680">
-                <v:shape id="_x0000_i1025" type="#_x0000_t75" style="width:159.6pt;height:234.35pt" o:ole="">
-                  <v:imagedata r:id="rId14" o:title=""/>
-                </v:shape>
-                <o:OLEObject Type="Embed" ProgID="PBrush" ShapeID="_x0000_i1025" DrawAspect="Content" ObjectID="_1447765431" r:id="rId15"/>
-              </w:object>
-            </w:r>
-          </w:p>
-          <w:p>
-            <w:pPr>
-              <w:jc w:val="center"/>
               <w:rPr>
                 <w:rFonts w:cs="Arial"/>
                 <w:iCs/>
@@ -2757,7 +2701,7 @@
             </w:pPr>
             <w:r>
               <w:lastRenderedPageBreak/>
-              <w:t>4</w:t>
+              <w:t>3</w:t>
             </w:r>
           </w:p>
         </w:tc>
@@ -2779,14 +2723,7 @@
                 <w:rFonts w:cs="Arial"/>
                 <w:iCs/>
               </w:rPr>
-              <w:t>Renseigner</w:t>
-            </w:r>
-            <w:r>
-              <w:rPr>
-                <w:rFonts w:cs="Arial"/>
-                <w:iCs/>
-              </w:rPr>
-              <w:t xml:space="preserve"> un mot de passe erroné et vérifier que le message d’erreur suivant apparait :</w:t>
+              <w:t>Cliquer sur l’onglet « Configuration » et renseigner les paramètres du server :</w:t>
             </w:r>
           </w:p>
           <w:p>
@@ -2800,35 +2737,25 @@
           </w:p>
           <w:p>
             <w:pPr>
-              <w:jc w:val="left"/>
+              <w:jc w:val="center"/>
+            </w:pPr>
+            <w:r>
+              <w:object w:dxaOrig="3195" w:dyaOrig="4680">
+                <v:shape id="_x0000_i1025" type="#_x0000_t75" style="width:159.6pt;height:234.35pt" o:ole="">
+                  <v:imagedata r:id="rId15" o:title=""/>
+                </v:shape>
+                <o:OLEObject Type="Embed" ProgID="PBrush" ShapeID="_x0000_i1025" DrawAspect="Content" ObjectID="_1447853243" r:id="rId16"/>
+              </w:object>
+            </w:r>
+          </w:p>
+          <w:p>
+            <w:pPr>
+              <w:jc w:val="center"/>
               <w:rPr>
                 <w:rFonts w:cs="Arial"/>
                 <w:iCs/>
               </w:rPr>
             </w:pPr>
-            <w:r>
-              <w:rPr>
-                <w:rFonts w:cs="Arial"/>
-                <w:iCs/>
-              </w:rPr>
-              <w:t xml:space="preserve">TODO </w:t>
-            </w:r>
-            <w:proofErr w:type="spellStart"/>
-            <w:r>
-              <w:rPr>
-                <w:rFonts w:cs="Arial"/>
-                <w:iCs/>
-              </w:rPr>
-              <w:t>screen</w:t>
-            </w:r>
-            <w:proofErr w:type="spellEnd"/>
-            <w:r>
-              <w:rPr>
-                <w:rFonts w:cs="Arial"/>
-                <w:iCs/>
-              </w:rPr>
-              <w:t xml:space="preserve"> message d’erreur</w:t>
-            </w:r>
           </w:p>
         </w:tc>
         <w:tc>
@@ -2871,6 +2798,148 @@
               <w:ind w:left="57" w:right="57"/>
             </w:pPr>
             <w:r>
+              <w:t>4</w:t>
+            </w:r>
+          </w:p>
+        </w:tc>
+        <w:tc>
+          <w:tcPr>
+            <w:tcW w:w="8125" w:type="dxa"/>
+            <w:vAlign w:val="center"/>
+          </w:tcPr>
+          <w:p>
+            <w:pPr>
+              <w:jc w:val="left"/>
+              <w:rPr>
+                <w:rFonts w:cs="Arial"/>
+                <w:iCs/>
+              </w:rPr>
+            </w:pPr>
+            <w:r>
+              <w:rPr>
+                <w:rFonts w:cs="Arial"/>
+                <w:iCs/>
+              </w:rPr>
+              <w:t>Renseigner</w:t>
+            </w:r>
+            <w:r>
+              <w:rPr>
+                <w:rFonts w:cs="Arial"/>
+                <w:iCs/>
+              </w:rPr>
+              <w:t xml:space="preserve"> un mot de passe erroné et vérifier que le message d’erreur suivant apparait :</w:t>
+            </w:r>
+          </w:p>
+          <w:p>
+            <w:pPr>
+              <w:jc w:val="left"/>
+              <w:rPr>
+                <w:rFonts w:cs="Arial"/>
+                <w:iCs/>
+              </w:rPr>
+            </w:pPr>
+          </w:p>
+          <w:p>
+            <w:pPr>
+              <w:jc w:val="center"/>
+              <w:rPr>
+                <w:rFonts w:cs="Arial"/>
+                <w:iCs/>
+              </w:rPr>
+            </w:pPr>
+            <w:r>
+              <w:rPr>
+                <w:noProof/>
+              </w:rPr>
+              <w:lastRenderedPageBreak/>
+              <w:drawing>
+                <wp:inline distT="0" distB="0" distL="0" distR="0" wp14:anchorId="084DCF83" wp14:editId="2C1E8512">
+                  <wp:extent cx="4364966" cy="2680707"/>
+                  <wp:effectExtent l="0" t="0" r="0" b="0"/>
+                  <wp:docPr id="11" name="Image 11"/>
+                  <wp:cNvGraphicFramePr>
+                    <a:graphicFrameLocks xmlns:a="http://schemas.openxmlformats.org/drawingml/2006/main" noChangeAspect="1"/>
+                  </wp:cNvGraphicFramePr>
+                  <a:graphic xmlns:a="http://schemas.openxmlformats.org/drawingml/2006/main">
+                    <a:graphicData uri="http://schemas.openxmlformats.org/drawingml/2006/picture">
+                      <pic:pic xmlns:pic="http://schemas.openxmlformats.org/drawingml/2006/picture">
+                        <pic:nvPicPr>
+                          <pic:cNvPr id="0" name=""/>
+                          <pic:cNvPicPr/>
+                        </pic:nvPicPr>
+                        <pic:blipFill>
+                          <a:blip r:embed="rId17"/>
+                          <a:stretch>
+                            <a:fillRect/>
+                          </a:stretch>
+                        </pic:blipFill>
+                        <pic:spPr>
+                          <a:xfrm>
+                            <a:off x="0" y="0"/>
+                            <a:ext cx="4361475" cy="2678563"/>
+                          </a:xfrm>
+                          <a:prstGeom prst="rect">
+                            <a:avLst/>
+                          </a:prstGeom>
+                        </pic:spPr>
+                      </pic:pic>
+                    </a:graphicData>
+                  </a:graphic>
+                </wp:inline>
+              </w:drawing>
+            </w:r>
+          </w:p>
+          <w:p>
+            <w:pPr>
+              <w:jc w:val="center"/>
+              <w:rPr>
+                <w:rFonts w:cs="Arial"/>
+                <w:iCs/>
+              </w:rPr>
+            </w:pPr>
+          </w:p>
+        </w:tc>
+        <w:tc>
+          <w:tcPr>
+            <w:tcW w:w="511" w:type="dxa"/>
+            <w:vAlign w:val="center"/>
+          </w:tcPr>
+          <w:p>
+            <w:pPr>
+              <w:spacing w:before="40"/>
+              <w:jc w:val="center"/>
+            </w:pPr>
+          </w:p>
+        </w:tc>
+        <w:tc>
+          <w:tcPr>
+            <w:tcW w:w="567" w:type="dxa"/>
+            <w:vAlign w:val="center"/>
+          </w:tcPr>
+          <w:p>
+            <w:pPr>
+              <w:spacing w:before="40"/>
+              <w:jc w:val="center"/>
+            </w:pPr>
+          </w:p>
+        </w:tc>
+      </w:tr>
+      <w:tr>
+        <w:trPr>
+          <w:trHeight w:val="268"/>
+        </w:trPr>
+        <w:tc>
+          <w:tcPr>
+            <w:tcW w:w="600" w:type="dxa"/>
+            <w:vAlign w:val="center"/>
+          </w:tcPr>
+          <w:p>
+            <w:pPr>
+              <w:spacing w:before="40"/>
+              <w:ind w:left="57" w:right="57"/>
+            </w:pPr>
+            <w:r>
+              <w:lastRenderedPageBreak/>
               <w:t>5</w:t>
             </w:r>
           </w:p>
@@ -2907,7 +2976,7 @@
           </w:p>
           <w:p>
             <w:pPr>
-              <w:jc w:val="left"/>
+              <w:jc w:val="center"/>
               <w:rPr>
                 <w:rFonts w:cs="Arial"/>
                 <w:iCs/>
@@ -2915,27 +2984,53 @@
             </w:pPr>
             <w:r>
               <w:rPr>
+                <w:noProof/>
+              </w:rPr>
+              <w:drawing>
+                <wp:inline distT="0" distB="0" distL="0" distR="0" wp14:anchorId="38892D81" wp14:editId="75CB61E7">
+                  <wp:extent cx="2886075" cy="3143250"/>
+                  <wp:effectExtent l="0" t="0" r="9525" b="0"/>
+                  <wp:docPr id="20" name="Image 20"/>
+                  <wp:cNvGraphicFramePr>
+                    <a:graphicFrameLocks xmlns:a="http://schemas.openxmlformats.org/drawingml/2006/main" noChangeAspect="1"/>
+                  </wp:cNvGraphicFramePr>
+                  <a:graphic xmlns:a="http://schemas.openxmlformats.org/drawingml/2006/main">
+                    <a:graphicData uri="http://schemas.openxmlformats.org/drawingml/2006/picture">
+                      <pic:pic xmlns:pic="http://schemas.openxmlformats.org/drawingml/2006/picture">
+                        <pic:nvPicPr>
+                          <pic:cNvPr id="0" name=""/>
+                          <pic:cNvPicPr/>
+                        </pic:nvPicPr>
+                        <pic:blipFill>
+                          <a:blip r:embed="rId18"/>
+                          <a:stretch>
+                            <a:fillRect/>
+                          </a:stretch>
+                        </pic:blipFill>
+                        <pic:spPr>
+                          <a:xfrm>
+                            <a:off x="0" y="0"/>
+                            <a:ext cx="2886075" cy="3143250"/>
+                          </a:xfrm>
+                          <a:prstGeom prst="rect">
+                            <a:avLst/>
+                          </a:prstGeom>
+                        </pic:spPr>
+                      </pic:pic>
+                    </a:graphicData>
+                  </a:graphic>
+                </wp:inline>
+              </w:drawing>
+            </w:r>
+          </w:p>
+          <w:p>
+            <w:pPr>
+              <w:jc w:val="center"/>
+              <w:rPr>
                 <w:rFonts w:cs="Arial"/>
                 <w:iCs/>
               </w:rPr>
-              <w:t xml:space="preserve">TODO </w:t>
-            </w:r>
-            <w:proofErr w:type="spellStart"/>
-            <w:r>
-              <w:rPr>
-                <w:rFonts w:cs="Arial"/>
-                <w:iCs/>
-              </w:rPr>
-              <w:t>screen</w:t>
-            </w:r>
-            <w:proofErr w:type="spellEnd"/>
-            <w:r>
-              <w:rPr>
-                <w:rFonts w:cs="Arial"/>
-                <w:iCs/>
-              </w:rPr>
-              <w:t xml:space="preserve"> message d’erreur</w:t>
-            </w:r>
+            </w:pPr>
           </w:p>
         </w:tc>
         <w:tc>
@@ -3141,6 +3236,7 @@
               <w:rPr>
                 <w:noProof/>
               </w:rPr>
+              <w:lastRenderedPageBreak/>
               <w:drawing>
                 <wp:inline distT="0" distB="0" distL="0" distR="0" wp14:anchorId="7DC74579" wp14:editId="537C9BCE">
                   <wp:extent cx="4838184" cy="2398003"/>
@@ -3157,7 +3253,7 @@
                           <pic:cNvPicPr/>
                         </pic:nvPicPr>
                         <pic:blipFill>
-                          <a:blip r:embed="rId16"/>
+                          <a:blip r:embed="rId19"/>
                           <a:stretch>
                             <a:fillRect/>
                           </a:stretch>
@@ -3362,7 +3458,6 @@
               <w:rPr>
                 <w:i/>
               </w:rPr>
-              <w:lastRenderedPageBreak/>
               <w:t>Résultat général</w:t>
             </w:r>
           </w:p>
@@ -3493,7 +3588,7 @@
           <w:u w:val="single"/>
         </w:rPr>
       </w:pPr>
-      <w:bookmarkStart w:id="4" w:name="_Toc374023604"/>
+      <w:bookmarkStart w:id="4" w:name="_Toc374109216"/>
       <w:r>
         <w:rPr>
           <w:bCs w:val="0"/>
@@ -4010,6 +4105,7 @@
               <w:rPr>
                 <w:noProof/>
               </w:rPr>
+              <w:lastRenderedPageBreak/>
               <w:drawing>
                 <wp:inline distT="0" distB="0" distL="0" distR="0" wp14:anchorId="3F364BBE" wp14:editId="21047D2F">
                   <wp:extent cx="1905000" cy="2857500"/>
@@ -4071,15 +4167,13 @@
               </w:rPr>
               <w:t xml:space="preserve">Vérifier que l’utilisateur déjà présent apparait dans la liste </w:t>
             </w:r>
-            <w:proofErr w:type="gramStart"/>
             <w:r>
               <w:rPr>
                 <w:rFonts w:cs="Arial"/>
                 <w:iCs/>
               </w:rPr>
-              <w:t>des personnes connectés</w:t>
+              <w:t>des personnes connectées</w:t>
             </w:r>
-            <w:proofErr w:type="gramEnd"/>
             <w:r>
               <w:rPr>
                 <w:rFonts w:cs="Arial"/>
@@ -4096,11 +4190,19 @@
                 <w:iCs/>
               </w:rPr>
             </w:pPr>
+          </w:p>
+          <w:p>
+            <w:pPr>
+              <w:jc w:val="left"/>
+              <w:rPr>
+                <w:rFonts w:cs="Arial"/>
+                <w:iCs/>
+              </w:rPr>
+            </w:pPr>
             <w:r>
               <w:rPr>
                 <w:noProof/>
               </w:rPr>
-              <w:lastRenderedPageBreak/>
               <w:drawing>
                 <wp:inline distT="0" distB="0" distL="0" distR="0" wp14:anchorId="2118BDA8" wp14:editId="016B4CFE">
                   <wp:extent cx="4662737" cy="2308565"/>
@@ -4117,7 +4219,7 @@
                           <pic:cNvPicPr/>
                         </pic:nvPicPr>
                         <pic:blipFill>
-                          <a:blip r:embed="rId17"/>
+                          <a:blip r:embed="rId20"/>
                           <a:stretch>
                             <a:fillRect/>
                           </a:stretch>
@@ -4200,7 +4302,7 @@
                           <pic:cNvPicPr/>
                         </pic:nvPicPr>
                         <pic:blipFill>
-                          <a:blip r:embed="rId18"/>
+                          <a:blip r:embed="rId21"/>
                           <a:stretch>
                             <a:fillRect/>
                           </a:stretch>
@@ -4220,6 +4322,24 @@
                 </wp:inline>
               </w:drawing>
             </w:r>
+          </w:p>
+          <w:p>
+            <w:pPr>
+              <w:jc w:val="left"/>
+              <w:rPr>
+                <w:rFonts w:cs="Arial"/>
+                <w:iCs/>
+              </w:rPr>
+            </w:pPr>
+          </w:p>
+          <w:p>
+            <w:pPr>
+              <w:jc w:val="left"/>
+              <w:rPr>
+                <w:rFonts w:cs="Arial"/>
+                <w:iCs/>
+              </w:rPr>
+            </w:pPr>
           </w:p>
         </w:tc>
         <w:tc>
@@ -4294,15 +4414,13 @@
               </w:rPr>
               <w:t xml:space="preserve"> et pour vérifier que son nom apparait dans la liste des personnes en </w:t>
             </w:r>
-            <w:proofErr w:type="spellStart"/>
             <w:r>
               <w:rPr>
                 <w:rFonts w:cs="Arial"/>
                 <w:iCs/>
               </w:rPr>
-              <w:t>discution</w:t>
+              <w:t>discussion</w:t>
             </w:r>
-            <w:proofErr w:type="spellEnd"/>
             <w:r>
               <w:rPr>
                 <w:rFonts w:cs="Arial"/>
@@ -4348,7 +4466,7 @@
                           <pic:cNvPicPr/>
                         </pic:nvPicPr>
                         <pic:blipFill>
-                          <a:blip r:embed="rId19"/>
+                          <a:blip r:embed="rId22"/>
                           <a:stretch>
                             <a:fillRect/>
                           </a:stretch>
@@ -4441,7 +4559,35 @@
                 <w:rFonts w:cs="Arial"/>
                 <w:iCs/>
               </w:rPr>
-              <w:t xml:space="preserve">Envoyer un message à la personne connecté et vérifier que la réception du message c’est effectuée correctement : </w:t>
+              <w:t>Envoyer un message à la personne connecté</w:t>
+            </w:r>
+            <w:r>
+              <w:rPr>
+                <w:rFonts w:cs="Arial"/>
+                <w:iCs/>
+              </w:rPr>
+              <w:t>e</w:t>
+            </w:r>
+            <w:r>
+              <w:rPr>
+                <w:rFonts w:cs="Arial"/>
+                <w:iCs/>
+              </w:rPr>
+              <w:t xml:space="preserve"> et vérifier que la réception du message </w:t>
+            </w:r>
+            <w:r>
+              <w:rPr>
+                <w:rFonts w:cs="Arial"/>
+                <w:iCs/>
+              </w:rPr>
+              <w:t>s</w:t>
+            </w:r>
+            <w:r>
+              <w:rPr>
+                <w:rFonts w:cs="Arial"/>
+                <w:iCs/>
+              </w:rPr>
+              <w:t xml:space="preserve">’est effectuée correctement : </w:t>
             </w:r>
           </w:p>
           <w:p>
@@ -4481,7 +4627,7 @@
                           <pic:cNvPicPr/>
                         </pic:nvPicPr>
                         <pic:blipFill>
-                          <a:blip r:embed="rId20"/>
+                          <a:blip r:embed="rId23"/>
                           <a:stretch>
                             <a:fillRect/>
                           </a:stretch>
@@ -4552,7 +4698,6 @@
               <w:ind w:left="57" w:right="57"/>
             </w:pPr>
             <w:r>
-              <w:lastRenderedPageBreak/>
               <w:t>4</w:t>
             </w:r>
           </w:p>
@@ -4615,7 +4760,7 @@
                           <pic:cNvPicPr/>
                         </pic:nvPicPr>
                         <pic:blipFill>
-                          <a:blip r:embed="rId21"/>
+                          <a:blip r:embed="rId24"/>
                           <a:stretch>
                             <a:fillRect/>
                           </a:stretch>
@@ -4714,6 +4859,16 @@
     </w:p>
     <w:p>
       <w:pPr>
+        <w:rPr>
+          <w:b/>
+          <w:bCs/>
+          <w:sz w:val="23"/>
+          <w:szCs w:val="23"/>
+        </w:rPr>
+      </w:pPr>
+    </w:p>
+    <w:p>
+      <w:pPr>
         <w:pStyle w:val="Titre1"/>
         <w:ind w:firstLine="708"/>
         <w:rPr>
@@ -4723,13 +4878,14 @@
           <w:u w:val="single"/>
         </w:rPr>
       </w:pPr>
-      <w:bookmarkStart w:id="5" w:name="_Toc374023605"/>
+      <w:bookmarkStart w:id="5" w:name="_Toc374109217"/>
       <w:r>
         <w:rPr>
           <w:bCs w:val="0"/>
           <w:color w:val="215868" w:themeColor="accent5" w:themeShade="80"/>
           <w:u w:val="single"/>
         </w:rPr>
+        <w:lastRenderedPageBreak/>
         <w:t xml:space="preserve">Interface de </w:t>
       </w:r>
       <w:r>
@@ -5214,7 +5370,6 @@
               <w:rPr>
                 <w:noProof/>
               </w:rPr>
-              <w:lastRenderedPageBreak/>
               <w:drawing>
                 <wp:inline distT="0" distB="0" distL="0" distR="0" wp14:anchorId="7A6513E9" wp14:editId="7D892571">
                   <wp:extent cx="2066925" cy="2971800"/>
@@ -5231,7 +5386,7 @@
                           <pic:cNvPicPr/>
                         </pic:nvPicPr>
                         <pic:blipFill>
-                          <a:blip r:embed="rId22"/>
+                          <a:blip r:embed="rId25"/>
                           <a:stretch>
                             <a:fillRect/>
                           </a:stretch>
@@ -5255,6 +5410,260 @@
           <w:p>
             <w:pPr>
               <w:jc w:val="center"/>
+              <w:rPr>
+                <w:rFonts w:cs="Arial"/>
+                <w:iCs/>
+              </w:rPr>
+            </w:pPr>
+          </w:p>
+        </w:tc>
+        <w:tc>
+          <w:tcPr>
+            <w:tcW w:w="511" w:type="dxa"/>
+            <w:vAlign w:val="center"/>
+          </w:tcPr>
+          <w:p>
+            <w:pPr>
+              <w:spacing w:before="40"/>
+              <w:jc w:val="center"/>
+            </w:pPr>
+          </w:p>
+        </w:tc>
+        <w:tc>
+          <w:tcPr>
+            <w:tcW w:w="567" w:type="dxa"/>
+            <w:vAlign w:val="center"/>
+          </w:tcPr>
+          <w:p>
+            <w:pPr>
+              <w:spacing w:before="40"/>
+              <w:jc w:val="center"/>
+            </w:pPr>
+          </w:p>
+        </w:tc>
+      </w:tr>
+      <w:tr>
+        <w:trPr>
+          <w:trHeight w:val="268"/>
+        </w:trPr>
+        <w:tc>
+          <w:tcPr>
+            <w:tcW w:w="600" w:type="dxa"/>
+            <w:vAlign w:val="center"/>
+          </w:tcPr>
+          <w:p>
+            <w:pPr>
+              <w:spacing w:before="40"/>
+              <w:ind w:left="57" w:right="57"/>
+            </w:pPr>
+            <w:r>
+              <w:t>2</w:t>
+            </w:r>
+          </w:p>
+        </w:tc>
+        <w:tc>
+          <w:tcPr>
+            <w:tcW w:w="8125" w:type="dxa"/>
+            <w:vAlign w:val="center"/>
+          </w:tcPr>
+          <w:p>
+            <w:pPr>
+              <w:jc w:val="left"/>
+              <w:rPr>
+                <w:rFonts w:cs="Arial"/>
+                <w:iCs/>
+              </w:rPr>
+            </w:pPr>
+            <w:r>
+              <w:rPr>
+                <w:rFonts w:cs="Arial"/>
+                <w:iCs/>
+              </w:rPr>
+              <w:t>Choisir une première personne et lancer une conversation :</w:t>
+            </w:r>
+          </w:p>
+          <w:p>
+            <w:pPr>
+              <w:jc w:val="left"/>
+              <w:rPr>
+                <w:rFonts w:cs="Arial"/>
+                <w:iCs/>
+              </w:rPr>
+            </w:pPr>
+          </w:p>
+          <w:p>
+            <w:pPr>
+              <w:jc w:val="left"/>
+              <w:rPr>
+                <w:rFonts w:cs="Arial"/>
+                <w:iCs/>
+              </w:rPr>
+            </w:pPr>
+            <w:r>
+              <w:rPr>
+                <w:noProof/>
+              </w:rPr>
+              <w:drawing>
+                <wp:inline distT="0" distB="0" distL="0" distR="0" wp14:anchorId="5CC5E3DD" wp14:editId="2EC38814">
+                  <wp:extent cx="5003885" cy="2492898"/>
+                  <wp:effectExtent l="0" t="0" r="0" b="0"/>
+                  <wp:docPr id="15" name="Image 15"/>
+                  <wp:cNvGraphicFramePr>
+                    <a:graphicFrameLocks xmlns:a="http://schemas.openxmlformats.org/drawingml/2006/main" noChangeAspect="1"/>
+                  </wp:cNvGraphicFramePr>
+                  <a:graphic xmlns:a="http://schemas.openxmlformats.org/drawingml/2006/main">
+                    <a:graphicData uri="http://schemas.openxmlformats.org/drawingml/2006/picture">
+                      <pic:pic xmlns:pic="http://schemas.openxmlformats.org/drawingml/2006/picture">
+                        <pic:nvPicPr>
+                          <pic:cNvPr id="0" name=""/>
+                          <pic:cNvPicPr/>
+                        </pic:nvPicPr>
+                        <pic:blipFill>
+                          <a:blip r:embed="rId22"/>
+                          <a:stretch>
+                            <a:fillRect/>
+                          </a:stretch>
+                        </pic:blipFill>
+                        <pic:spPr>
+                          <a:xfrm>
+                            <a:off x="0" y="0"/>
+                            <a:ext cx="5002685" cy="2492300"/>
+                          </a:xfrm>
+                          <a:prstGeom prst="rect">
+                            <a:avLst/>
+                          </a:prstGeom>
+                        </pic:spPr>
+                      </pic:pic>
+                    </a:graphicData>
+                  </a:graphic>
+                </wp:inline>
+              </w:drawing>
+            </w:r>
+          </w:p>
+          <w:p>
+            <w:pPr>
+              <w:jc w:val="left"/>
+              <w:rPr>
+                <w:rFonts w:cs="Arial"/>
+                <w:iCs/>
+              </w:rPr>
+            </w:pPr>
+          </w:p>
+          <w:p>
+            <w:pPr>
+              <w:jc w:val="left"/>
+              <w:rPr>
+                <w:rFonts w:cs="Arial"/>
+                <w:iCs/>
+              </w:rPr>
+            </w:pPr>
+          </w:p>
+          <w:p>
+            <w:pPr>
+              <w:jc w:val="left"/>
+              <w:rPr>
+                <w:rFonts w:cs="Arial"/>
+                <w:iCs/>
+              </w:rPr>
+            </w:pPr>
+            <w:r>
+              <w:rPr>
+                <w:rFonts w:cs="Arial"/>
+                <w:iCs/>
+              </w:rPr>
+              <w:lastRenderedPageBreak/>
+              <w:t xml:space="preserve">Puis, cliquer sur le bouton « ajouter ». Choisir une personne de la liste et vérifier que la liste des personnes </w:t>
+            </w:r>
+            <w:r>
+              <w:rPr>
+                <w:rFonts w:cs="Arial"/>
+                <w:iCs/>
+              </w:rPr>
+              <w:t>du groupe de</w:t>
+            </w:r>
+            <w:r>
+              <w:rPr>
+                <w:rFonts w:cs="Arial"/>
+                <w:iCs/>
+              </w:rPr>
+              <w:t xml:space="preserve"> discu</w:t>
+            </w:r>
+            <w:r>
+              <w:rPr>
+                <w:rFonts w:cs="Arial"/>
+                <w:iCs/>
+              </w:rPr>
+              <w:t>ss</w:t>
+            </w:r>
+            <w:r>
+              <w:rPr>
+                <w:rFonts w:cs="Arial"/>
+                <w:iCs/>
+              </w:rPr>
+              <w:t>ion se met à jour :</w:t>
+            </w:r>
+          </w:p>
+          <w:p>
+            <w:pPr>
+              <w:jc w:val="left"/>
+              <w:rPr>
+                <w:rFonts w:cs="Arial"/>
+                <w:iCs/>
+              </w:rPr>
+            </w:pPr>
+          </w:p>
+          <w:p>
+            <w:pPr>
+              <w:jc w:val="left"/>
+              <w:rPr>
+                <w:rFonts w:cs="Arial"/>
+                <w:iCs/>
+              </w:rPr>
+            </w:pPr>
+            <w:r>
+              <w:rPr>
+                <w:noProof/>
+              </w:rPr>
+              <w:drawing>
+                <wp:inline distT="0" distB="0" distL="0" distR="0" wp14:anchorId="1E80CF9C" wp14:editId="5BDDC92D">
+                  <wp:extent cx="5072332" cy="1488912"/>
+                  <wp:effectExtent l="0" t="0" r="0" b="0"/>
+                  <wp:docPr id="17" name="Image 17"/>
+                  <wp:cNvGraphicFramePr>
+                    <a:graphicFrameLocks xmlns:a="http://schemas.openxmlformats.org/drawingml/2006/main" noChangeAspect="1"/>
+                  </wp:cNvGraphicFramePr>
+                  <a:graphic xmlns:a="http://schemas.openxmlformats.org/drawingml/2006/main">
+                    <a:graphicData uri="http://schemas.openxmlformats.org/drawingml/2006/picture">
+                      <pic:pic xmlns:pic="http://schemas.openxmlformats.org/drawingml/2006/picture">
+                        <pic:nvPicPr>
+                          <pic:cNvPr id="0" name=""/>
+                          <pic:cNvPicPr/>
+                        </pic:nvPicPr>
+                        <pic:blipFill>
+                          <a:blip r:embed="rId26"/>
+                          <a:stretch>
+                            <a:fillRect/>
+                          </a:stretch>
+                        </pic:blipFill>
+                        <pic:spPr>
+                          <a:xfrm>
+                            <a:off x="0" y="0"/>
+                            <a:ext cx="5078337" cy="1490675"/>
+                          </a:xfrm>
+                          <a:prstGeom prst="rect">
+                            <a:avLst/>
+                          </a:prstGeom>
+                        </pic:spPr>
+                      </pic:pic>
+                    </a:graphicData>
+                  </a:graphic>
+                </wp:inline>
+              </w:drawing>
+            </w:r>
+          </w:p>
+          <w:p>
+            <w:pPr>
+              <w:jc w:val="left"/>
               <w:rPr>
                 <w:rFonts w:cs="Arial"/>
                 <w:iCs/>
@@ -5303,7 +5712,7 @@
             </w:pPr>
             <w:r>
               <w:lastRenderedPageBreak/>
-              <w:t>2</w:t>
+              <w:t>3</w:t>
             </w:r>
           </w:p>
         </w:tc>
@@ -5325,7 +5734,7 @@
                 <w:rFonts w:cs="Arial"/>
                 <w:iCs/>
               </w:rPr>
-              <w:t>Choisir une première personne et lancer une conversation :</w:t>
+              <w:t>Envoyer un message, et vérifier que les deux interlocuteurs le reçoivent correctement :</w:t>
             </w:r>
           </w:p>
           <w:p>
@@ -5350,10 +5759,10 @@
                 <w:noProof/>
               </w:rPr>
               <w:drawing>
-                <wp:inline distT="0" distB="0" distL="0" distR="0" wp14:anchorId="5CC5E3DD" wp14:editId="2EC38814">
-                  <wp:extent cx="5003885" cy="2492898"/>
+                <wp:inline distT="0" distB="0" distL="0" distR="0" wp14:anchorId="6C6BEB3C" wp14:editId="072B03AB">
+                  <wp:extent cx="5055080" cy="1495133"/>
                   <wp:effectExtent l="0" t="0" r="0" b="0"/>
-                  <wp:docPr id="15" name="Image 15"/>
+                  <wp:docPr id="18" name="Image 18"/>
                   <wp:cNvGraphicFramePr>
                     <a:graphicFrameLocks xmlns:a="http://schemas.openxmlformats.org/drawingml/2006/main" noChangeAspect="1"/>
                   </wp:cNvGraphicFramePr>
@@ -5365,7 +5774,7 @@
                           <pic:cNvPicPr/>
                         </pic:nvPicPr>
                         <pic:blipFill>
-                          <a:blip r:embed="rId19"/>
+                          <a:blip r:embed="rId27"/>
                           <a:stretch>
                             <a:fillRect/>
                           </a:stretch>
@@ -5373,90 +5782,7 @@
                         <pic:spPr>
                           <a:xfrm>
                             <a:off x="0" y="0"/>
-                            <a:ext cx="5002685" cy="2492300"/>
-                          </a:xfrm>
-                          <a:prstGeom prst="rect">
-                            <a:avLst/>
-                          </a:prstGeom>
-                        </pic:spPr>
-                      </pic:pic>
-                    </a:graphicData>
-                  </a:graphic>
-                </wp:inline>
-              </w:drawing>
-            </w:r>
-          </w:p>
-          <w:p>
-            <w:pPr>
-              <w:jc w:val="left"/>
-              <w:rPr>
-                <w:rFonts w:cs="Arial"/>
-                <w:iCs/>
-              </w:rPr>
-            </w:pPr>
-          </w:p>
-          <w:p>
-            <w:pPr>
-              <w:jc w:val="left"/>
-              <w:rPr>
-                <w:rFonts w:cs="Arial"/>
-                <w:iCs/>
-              </w:rPr>
-            </w:pPr>
-            <w:r>
-              <w:rPr>
-                <w:rFonts w:cs="Arial"/>
-                <w:iCs/>
-              </w:rPr>
-              <w:t>Puis, cliquer sur le bouton « ajouter ». Choisir une personne de la liste et vérifier que la liste des personnes en discutions se met à jour :</w:t>
-            </w:r>
-          </w:p>
-          <w:p>
-            <w:pPr>
-              <w:jc w:val="left"/>
-              <w:rPr>
-                <w:rFonts w:cs="Arial"/>
-                <w:iCs/>
-              </w:rPr>
-            </w:pPr>
-          </w:p>
-          <w:p>
-            <w:pPr>
-              <w:jc w:val="left"/>
-              <w:rPr>
-                <w:rFonts w:cs="Arial"/>
-                <w:iCs/>
-              </w:rPr>
-            </w:pPr>
-            <w:r>
-              <w:rPr>
-                <w:noProof/>
-              </w:rPr>
-              <w:drawing>
-                <wp:inline distT="0" distB="0" distL="0" distR="0" wp14:anchorId="1E80CF9C" wp14:editId="5BDDC92D">
-                  <wp:extent cx="5072332" cy="1488912"/>
-                  <wp:effectExtent l="0" t="0" r="0" b="0"/>
-                  <wp:docPr id="17" name="Image 17"/>
-                  <wp:cNvGraphicFramePr>
-                    <a:graphicFrameLocks xmlns:a="http://schemas.openxmlformats.org/drawingml/2006/main" noChangeAspect="1"/>
-                  </wp:cNvGraphicFramePr>
-                  <a:graphic xmlns:a="http://schemas.openxmlformats.org/drawingml/2006/main">
-                    <a:graphicData uri="http://schemas.openxmlformats.org/drawingml/2006/picture">
-                      <pic:pic xmlns:pic="http://schemas.openxmlformats.org/drawingml/2006/picture">
-                        <pic:nvPicPr>
-                          <pic:cNvPr id="0" name=""/>
-                          <pic:cNvPicPr/>
-                        </pic:nvPicPr>
-                        <pic:blipFill>
-                          <a:blip r:embed="rId23"/>
-                          <a:stretch>
-                            <a:fillRect/>
-                          </a:stretch>
-                        </pic:blipFill>
-                        <pic:spPr>
-                          <a:xfrm>
-                            <a:off x="0" y="0"/>
-                            <a:ext cx="5078337" cy="1490675"/>
+                            <a:ext cx="5079956" cy="1502490"/>
                           </a:xfrm>
                           <a:prstGeom prst="rect">
                             <a:avLst/>
@@ -5519,141 +5845,6 @@
               <w:ind w:left="57" w:right="57"/>
             </w:pPr>
             <w:r>
-              <w:t>3</w:t>
-            </w:r>
-          </w:p>
-        </w:tc>
-        <w:tc>
-          <w:tcPr>
-            <w:tcW w:w="8125" w:type="dxa"/>
-            <w:vAlign w:val="center"/>
-          </w:tcPr>
-          <w:p>
-            <w:pPr>
-              <w:jc w:val="left"/>
-              <w:rPr>
-                <w:rFonts w:cs="Arial"/>
-                <w:iCs/>
-              </w:rPr>
-            </w:pPr>
-            <w:r>
-              <w:rPr>
-                <w:rFonts w:cs="Arial"/>
-                <w:iCs/>
-              </w:rPr>
-              <w:t>Envoyer un message, et vérifier que les deux interlocuteurs le reçoivent correctement :</w:t>
-            </w:r>
-          </w:p>
-          <w:p>
-            <w:pPr>
-              <w:jc w:val="left"/>
-              <w:rPr>
-                <w:rFonts w:cs="Arial"/>
-                <w:iCs/>
-              </w:rPr>
-            </w:pPr>
-          </w:p>
-          <w:p>
-            <w:pPr>
-              <w:jc w:val="left"/>
-              <w:rPr>
-                <w:rFonts w:cs="Arial"/>
-                <w:iCs/>
-              </w:rPr>
-            </w:pPr>
-            <w:r>
-              <w:rPr>
-                <w:noProof/>
-              </w:rPr>
-              <w:lastRenderedPageBreak/>
-              <w:drawing>
-                <wp:inline distT="0" distB="0" distL="0" distR="0" wp14:anchorId="6C6BEB3C" wp14:editId="072B03AB">
-                  <wp:extent cx="5055080" cy="1495133"/>
-                  <wp:effectExtent l="0" t="0" r="0" b="0"/>
-                  <wp:docPr id="18" name="Image 18"/>
-                  <wp:cNvGraphicFramePr>
-                    <a:graphicFrameLocks xmlns:a="http://schemas.openxmlformats.org/drawingml/2006/main" noChangeAspect="1"/>
-                  </wp:cNvGraphicFramePr>
-                  <a:graphic xmlns:a="http://schemas.openxmlformats.org/drawingml/2006/main">
-                    <a:graphicData uri="http://schemas.openxmlformats.org/drawingml/2006/picture">
-                      <pic:pic xmlns:pic="http://schemas.openxmlformats.org/drawingml/2006/picture">
-                        <pic:nvPicPr>
-                          <pic:cNvPr id="0" name=""/>
-                          <pic:cNvPicPr/>
-                        </pic:nvPicPr>
-                        <pic:blipFill>
-                          <a:blip r:embed="rId24"/>
-                          <a:stretch>
-                            <a:fillRect/>
-                          </a:stretch>
-                        </pic:blipFill>
-                        <pic:spPr>
-                          <a:xfrm>
-                            <a:off x="0" y="0"/>
-                            <a:ext cx="5079956" cy="1502490"/>
-                          </a:xfrm>
-                          <a:prstGeom prst="rect">
-                            <a:avLst/>
-                          </a:prstGeom>
-                        </pic:spPr>
-                      </pic:pic>
-                    </a:graphicData>
-                  </a:graphic>
-                </wp:inline>
-              </w:drawing>
-            </w:r>
-          </w:p>
-          <w:p>
-            <w:pPr>
-              <w:jc w:val="left"/>
-              <w:rPr>
-                <w:rFonts w:cs="Arial"/>
-                <w:iCs/>
-              </w:rPr>
-            </w:pPr>
-          </w:p>
-        </w:tc>
-        <w:tc>
-          <w:tcPr>
-            <w:tcW w:w="511" w:type="dxa"/>
-            <w:vAlign w:val="center"/>
-          </w:tcPr>
-          <w:p>
-            <w:pPr>
-              <w:spacing w:before="40"/>
-              <w:jc w:val="center"/>
-            </w:pPr>
-          </w:p>
-        </w:tc>
-        <w:tc>
-          <w:tcPr>
-            <w:tcW w:w="567" w:type="dxa"/>
-            <w:vAlign w:val="center"/>
-          </w:tcPr>
-          <w:p>
-            <w:pPr>
-              <w:spacing w:before="40"/>
-              <w:jc w:val="center"/>
-            </w:pPr>
-          </w:p>
-        </w:tc>
-      </w:tr>
-      <w:tr>
-        <w:trPr>
-          <w:trHeight w:val="268"/>
-        </w:trPr>
-        <w:tc>
-          <w:tcPr>
-            <w:tcW w:w="600" w:type="dxa"/>
-            <w:vAlign w:val="center"/>
-          </w:tcPr>
-          <w:p>
-            <w:pPr>
-              <w:spacing w:before="40"/>
-              <w:ind w:left="57" w:right="57"/>
-            </w:pPr>
-            <w:r>
-              <w:lastRenderedPageBreak/>
               <w:t>4</w:t>
             </w:r>
           </w:p>
@@ -5807,7 +5998,7 @@
                           <pic:cNvPicPr/>
                         </pic:nvPicPr>
                         <pic:blipFill>
-                          <a:blip r:embed="rId25"/>
+                          <a:blip r:embed="rId28"/>
                           <a:stretch>
                             <a:fillRect/>
                           </a:stretch>
@@ -5935,8 +6126,8 @@
       </w:pPr>
     </w:p>
     <w:sectPr>
-      <w:headerReference w:type="default" r:id="rId26"/>
-      <w:footerReference w:type="default" r:id="rId27"/>
+      <w:headerReference w:type="default" r:id="rId29"/>
+      <w:footerReference w:type="default" r:id="rId30"/>
       <w:pgSz w:w="11906" w:h="16838" w:code="9"/>
       <w:pgMar w:top="1418" w:right="1259" w:bottom="1418" w:left="1106" w:header="709" w:footer="45" w:gutter="0"/>
       <w:cols w:space="708"/>
@@ -6104,7 +6295,7 @@
         <w:noProof/>
         <w:sz w:val="18"/>
       </w:rPr>
-      <w:t>9</w:t>
+      <w:t>10</w:t>
     </w:r>
     <w:r>
       <w:rPr>
@@ -6232,7 +6423,7 @@
         <w:noProof/>
         <w:sz w:val="18"/>
       </w:rPr>
-      <w:t>7</w:t>
+      <w:t>10</w:t>
     </w:r>
     <w:r>
       <w:rPr>
@@ -6275,7 +6466,7 @@
         <w:noProof/>
         <w:sz w:val="18"/>
       </w:rPr>
-      <w:t>9</w:t>
+      <w:t>10</w:t>
     </w:r>
     <w:r>
       <w:rPr>
@@ -6358,7 +6549,16 @@
         <w:szCs w:val="18"/>
       </w:rPr>
       <w:tab/>
-      <w:t>Gaz de France – Branche Global Gaz et GNL</w:t>
+    </w:r>
+    <w:r>
+      <w:rPr>
+        <w:rFonts w:cs="Arial"/>
+        <w:b/>
+        <w:smallCaps/>
+        <w:sz w:val="18"/>
+        <w:szCs w:val="18"/>
+      </w:rPr>
+      <w:t>UFR Sciences – Université d’Angers</w:t>
     </w:r>
   </w:p>
   <w:p>
@@ -6957,7 +7157,7 @@
         <v:path o:extrusionok="f" gradientshapeok="t" o:connecttype="rect"/>
         <o:lock v:ext="edit" aspectratio="t"/>
       </v:shapetype>
-      <v:shape id="_x0000_i1030" type="#_x0000_t75" style="width:8.85pt;height:8.85pt" o:bullet="t">
+      <v:shape id="_x0000_i1027" type="#_x0000_t75" style="width:8.85pt;height:8.85pt" o:bullet="t">
         <v:imagedata r:id="rId1" o:title="clip_image001"/>
       </v:shape>
     </w:pict>
@@ -20686,7 +20886,7 @@
 </file>
 
 <file path=customXml/itemProps1.xml><?xml version="1.0" encoding="utf-8"?>
-<ds:datastoreItem xmlns:ds="http://schemas.openxmlformats.org/officeDocument/2006/customXml" ds:itemID="{DAFABCC8-2790-4502-99A6-CC37369D9450}">
+<ds:datastoreItem xmlns:ds="http://schemas.openxmlformats.org/officeDocument/2006/customXml" ds:itemID="{1CB247BB-4A31-4C3D-8720-46A234725799}">
   <ds:schemaRefs>
     <ds:schemaRef ds:uri="http://schemas.openxmlformats.org/officeDocument/2006/bibliography"/>
   </ds:schemaRefs>

</xml_diff>